<commit_message>
minor visual changes. updated spec document
</commit_message>
<xml_diff>
--- a/ceit_site.docx
+++ b/ceit_site.docx
@@ -109,8 +109,6 @@
       <w:r>
         <w:t>Allow admin to create new batches</w:t>
       </w:r>
-      <w:bookmarkStart w:id="0" w:name="_GoBack"/>
-      <w:bookmarkEnd w:id="0"/>
     </w:p>
     <w:p>
       <w:pPr>
@@ -929,13 +927,7 @@
           </w:tcPr>
           <w:p>
             <w:r>
-              <w:t>Varchar(</w:t>
-            </w:r>
-            <w:r>
-              <w:t>100</w:t>
-            </w:r>
-            <w:r>
-              <w:t>)</w:t>
+              <w:t>Varchar(100)</w:t>
             </w:r>
           </w:p>
         </w:tc>
@@ -1153,7 +1145,115 @@
         </w:tc>
       </w:tr>
     </w:tbl>
+    <w:p>
+      <w:proofErr w:type="spellStart"/>
+      <w:r>
+        <w:lastRenderedPageBreak/>
+        <w:t>SeverPages</w:t>
+      </w:r>
+      <w:proofErr w:type="spellEnd"/>
+    </w:p>
+    <w:p>
+      <w:r>
+        <w:t xml:space="preserve">Server pages for the site serve one of </w:t>
+      </w:r>
+      <w:r>
+        <w:t xml:space="preserve">three </w:t>
+      </w:r>
+      <w:r>
+        <w:t xml:space="preserve">main purposes: displaying a UI, </w:t>
+      </w:r>
+      <w:r>
+        <w:t>providing data in JSON format for client side processing</w:t>
+      </w:r>
+      <w:r>
+        <w:t xml:space="preserve"> and processing submissions from </w:t>
+      </w:r>
+      <w:r>
+        <w:t>users</w:t>
+      </w:r>
+      <w:r>
+        <w:t>. Pages and their roles are listed below.</w:t>
+      </w:r>
+    </w:p>
     <w:p/>
+    <w:p>
+      <w:r>
+        <w:t>Index: entry page to the site. Displays the main public UI which is the batch grid.</w:t>
+      </w:r>
+    </w:p>
+    <w:p>
+      <w:r>
+        <w:t xml:space="preserve">Batches: retrieves </w:t>
+      </w:r>
+      <w:r>
+        <w:t>batch information for pending and ongoing batches, as well as batch-timeslot pairings. Data will reflect below.</w:t>
+      </w:r>
+    </w:p>
+    <w:p>
+      <w:pPr>
+        <w:rPr>
+          <w:i/>
+          <w:color w:val="767171" w:themeColor="background2" w:themeShade="80"/>
+        </w:rPr>
+      </w:pPr>
+      <w:r>
+        <w:rPr>
+          <w:i/>
+          <w:color w:val="767171" w:themeColor="background2" w:themeShade="80"/>
+        </w:rPr>
+        <w:t>{id:</w:t>
+      </w:r>
+      <w:proofErr w:type="gramStart"/>
+      <w:r>
+        <w:rPr>
+          <w:i/>
+          <w:color w:val="767171" w:themeColor="background2" w:themeShade="80"/>
+        </w:rPr>
+        <w:t>1,status</w:t>
+      </w:r>
+      <w:proofErr w:type="gramEnd"/>
+      <w:r>
+        <w:rPr>
+          <w:i/>
+          <w:color w:val="767171" w:themeColor="background2" w:themeShade="80"/>
+        </w:rPr>
+        <w:t>:1,summary:"short description",courseid:1,coursename:"course 1",availseats:10,maxseats:20,startdate:'2017-06-20',enddate:'2017-08-20',teacher:'Subra'}</w:t>
+      </w:r>
+    </w:p>
+    <w:p>
+      <w:r>
+        <w:rPr>
+          <w:i/>
+          <w:color w:val="767171" w:themeColor="background2" w:themeShade="80"/>
+        </w:rPr>
+        <w:t>{timeslot:</w:t>
+      </w:r>
+      <w:proofErr w:type="gramStart"/>
+      <w:r>
+        <w:rPr>
+          <w:i/>
+          <w:color w:val="767171" w:themeColor="background2" w:themeShade="80"/>
+        </w:rPr>
+        <w:t>0,batchId</w:t>
+      </w:r>
+      <w:proofErr w:type="gramEnd"/>
+      <w:r>
+        <w:rPr>
+          <w:i/>
+          <w:color w:val="767171" w:themeColor="background2" w:themeShade="80"/>
+        </w:rPr>
+        <w:t>:1}</w:t>
+      </w:r>
+    </w:p>
+    <w:p/>
+    <w:p>
+      <w:r>
+        <w:t>Register: receives and processes student registration.</w:t>
+      </w:r>
+      <w:bookmarkStart w:id="0" w:name="_GoBack"/>
+      <w:bookmarkEnd w:id="0"/>
+    </w:p>
     <w:p/>
     <w:sectPr>
       <w:pgSz w:w="12240" w:h="15840"/>

</xml_diff>